<commit_message>
Fix Error where it only renders first iteration
</commit_message>
<xml_diff>
--- a/template-auto.docx
+++ b/template-auto.docx
@@ -177,7 +177,7 @@
         <w:rPr>
           <w:rtl w:val="0"/>
         </w:rPr>
-        <w:t xml:space="preserve">{{day}}. {{month}} {{year}}</w:t>
+        <w:t xml:space="preserve">{{ day }}. {{ month }} {{  year }}</w:t>
       </w:r>
       <w:r>
         <w:rPr>
@@ -207,7 +207,7 @@
           <w:b w:val="1"/>
           <w:rtl w:val="0"/>
         </w:rPr>
-        <w:t xml:space="preserve">{{name}}</w:t>
+        <w:t xml:space="preserve">{{ name }}</w:t>
       </w:r>
       <w:r>
         <w:rPr>
@@ -232,7 +232,7 @@
         <w:rPr>
           <w:rtl w:val="0"/>
         </w:rPr>
-        <w:t xml:space="preserve">{{Company_umbrella}} </w:t>
+        <w:t xml:space="preserve">{{ Company_umbrella }} </w:t>
       </w:r>
     </w:p>
     <w:p>
@@ -255,7 +255,7 @@
         <w:rPr>
           <w:rtl w:val="0"/>
         </w:rPr>
-        <w:t xml:space="preserve">{{Company}}</w:t>
+        <w:t xml:space="preserve">{{ Company }}</w:t>
       </w:r>
       <w:r>
         <w:rPr>
@@ -280,7 +280,7 @@
         <w:rPr>
           <w:rtl w:val="0"/>
         </w:rPr>
-        <w:t xml:space="preserve">{{Location}} </w:t>
+        <w:t xml:space="preserve">{{ Location }} </w:t>
       </w:r>
     </w:p>
     <w:p>
@@ -325,7 +325,7 @@
         <w:rPr>
           <w:rtl w:val="0"/>
         </w:rPr>
-        <w:t xml:space="preserve">{{job}}</w:t>
+        <w:t xml:space="preserve">{{ job }}</w:t>
       </w:r>
       <w:r>
         <w:rPr>
@@ -350,7 +350,7 @@
           <w:color w:val="434343"/>
           <w:rtl w:val="0"/>
         </w:rPr>
-        <w:t xml:space="preserve">Neben meinem Studium bin ich ein aktives Mitglied im Formula Student Team AMDA im Bereich Aerodynamik. Darüber hinaus helfe ich, wo es am meisten gebraucht wird, und konnte so in vielen Bereichen Erfahrungen sammeln: Überarbeitung von CAD-Konstruktionen, Entwicklung von Software zur Ermittlung von Drehgeschwindigkeiten und die Analyse der Tragflächenparameter aus Simulationen. Weitere Information zu unserem Projekt finden Sie unter diesem Link: </w:t>
+        <w:t xml:space="preserve">Neben meinem Studium bin ich ein Mitglied im Formula Student Team AMDA im Bereich Aerodynamik. Darüber hinaus helfe ich, wo es am meisten gebraucht wird, und konnte so in vielen Bereichen Erfahrungen sammeln: Überarbeitung von CAD-Konstruktionen, Entwicklung von Software zur Ermittlung von Drehgeschwindigkeiten und die Analyse der Tragflächenparameter aus Simulationen. Weitere Information zu unserem Projekt finden Sie unter diesem Link: </w:t>
       </w:r>
       <w:r>
         <w:rPr>
@@ -382,7 +382,20 @@
           <w:color w:val="434343"/>
           <w:rtl w:val="0"/>
         </w:rPr>
-        <w:t xml:space="preserve">Aufgrund meines großen Interesses an Maschinelles Lernen und Programmierung überlege ich derzeit noch ein Zweitstudium in Informatik oder Wirtschaftsinformatik zu absolvieren. Durch die einsichtsvolle Profil ihrer Gesellschaft in dem Internet, bin ich überzeugt, dass ich bei Ihnen viel lernen werde. </w:t>
+        <w:t xml:space="preserve">Aufgrund meines großen Interesses an Maschinelles Lernen und Programmierung überlege ich derzeit noch ein Zweitstudium in Informatik oder Wirtschaftsinformatik zu absolvieren. Durch die einsichtsvolle Profil ihrer </w:t>
+      </w:r>
+      <w:r>
+        <w:rPr>
+          <w:rtl w:val="0"/>
+        </w:rPr>
+        <w:t xml:space="preserve">{{ type }}</w:t>
+      </w:r>
+      <w:r>
+        <w:rPr>
+          <w:color w:val="434343"/>
+          <w:rtl w:val="0"/>
+        </w:rPr>
+        <w:t xml:space="preserve"> in dem Internet, bin ich überzeugt, dass ich bei Ihnen viel lernen werde. </w:t>
       </w:r>
     </w:p>
     <w:p>

</xml_diff>